<commit_message>
IAE 1 - 26/08/2025
</commit_message>
<xml_diff>
--- a/SEM 5/ADOP/Documentation/Assignment 1.docx
+++ b/SEM 5/ADOP/Documentation/Assignment 1.docx
@@ -197,7 +197,24 @@
           <w:color w:val="000000" w:themeColor="text1"/>
           <w:sz w:val="32"/>
         </w:rPr>
-        <w:t>Knowledge check score of Module 1, Module 2 and Module 3 </w:t>
+        <w:t>Knowledge check score of Module 1, Module 2 and Module 3</w:t>
+      </w:r>
+    </w:p>
+    <w:p>
+      <w:pPr>
+        <w:rPr>
+          <w:rFonts w:ascii="Microsoft JhengHei Light" w:eastAsia="Microsoft JhengHei Light" w:hAnsi="Microsoft JhengHei Light"/>
+          <w:color w:val="000000" w:themeColor="text1"/>
+          <w:sz w:val="32"/>
+        </w:rPr>
+      </w:pPr>
+      <w:r>
+        <w:rPr>
+          <w:rFonts w:ascii="Microsoft JhengHei Light" w:eastAsia="Microsoft JhengHei Light" w:hAnsi="Microsoft JhengHei Light"/>
+          <w:color w:val="000000" w:themeColor="text1"/>
+          <w:sz w:val="32"/>
+        </w:rPr>
+        <w:t> </w:t>
       </w:r>
     </w:p>
     <w:p>
@@ -209,6 +226,261 @@
           <w:sz w:val="32"/>
         </w:rPr>
       </w:pPr>
+      <w:r>
+        <w:rPr>
+          <w:rFonts w:ascii="Microsoft JhengHei Light" w:eastAsia="Microsoft JhengHei Light" w:hAnsi="Microsoft JhengHei Light"/>
+          <w:bCs/>
+          <w:color w:val="000000" w:themeColor="text1"/>
+          <w:sz w:val="32"/>
+        </w:rPr>
+        <w:drawing>
+          <wp:inline distT="0" distB="0" distL="0" distR="0" wp14:anchorId="45E4AFB5" wp14:editId="5F3FF9CB">
+            <wp:extent cx="5731510" cy="3223895"/>
+            <wp:effectExtent l="0" t="0" r="2540" b="0"/>
+            <wp:docPr id="1" name="Picture 1"/>
+            <wp:cNvGraphicFramePr>
+              <a:graphicFrameLocks xmlns:a="http://schemas.openxmlformats.org/drawingml/2006/main" noChangeAspect="1"/>
+            </wp:cNvGraphicFramePr>
+            <a:graphic xmlns:a="http://schemas.openxmlformats.org/drawingml/2006/main">
+              <a:graphicData uri="http://schemas.openxmlformats.org/drawingml/2006/picture">
+                <pic:pic xmlns:pic="http://schemas.openxmlformats.org/drawingml/2006/picture">
+                  <pic:nvPicPr>
+                    <pic:cNvPr id="1" name=""/>
+                    <pic:cNvPicPr/>
+                  </pic:nvPicPr>
+                  <pic:blipFill>
+                    <a:blip r:embed="rId6"/>
+                    <a:stretch>
+                      <a:fillRect/>
+                    </a:stretch>
+                  </pic:blipFill>
+                  <pic:spPr>
+                    <a:xfrm>
+                      <a:off x="0" y="0"/>
+                      <a:ext cx="5731510" cy="3223895"/>
+                    </a:xfrm>
+                    <a:prstGeom prst="rect">
+                      <a:avLst/>
+                    </a:prstGeom>
+                  </pic:spPr>
+                </pic:pic>
+              </a:graphicData>
+            </a:graphic>
+          </wp:inline>
+        </w:drawing>
+      </w:r>
+    </w:p>
+    <w:p>
+      <w:pPr>
+        <w:jc w:val="center"/>
+        <w:rPr>
+          <w:rFonts w:ascii="Microsoft JhengHei Light" w:eastAsia="Microsoft JhengHei Light" w:hAnsi="Microsoft JhengHei Light"/>
+          <w:bCs/>
+          <w:color w:val="000000" w:themeColor="text1"/>
+          <w:sz w:val="32"/>
+        </w:rPr>
+      </w:pPr>
+      <w:r>
+        <w:rPr>
+          <w:rFonts w:ascii="Microsoft JhengHei Light" w:eastAsia="Microsoft JhengHei Light" w:hAnsi="Microsoft JhengHei Light"/>
+          <w:bCs/>
+          <w:color w:val="000000" w:themeColor="text1"/>
+          <w:sz w:val="32"/>
+        </w:rPr>
+        <w:t>Module 1</w:t>
+      </w:r>
+    </w:p>
+    <w:p>
+      <w:pPr>
+        <w:jc w:val="center"/>
+        <w:rPr>
+          <w:rFonts w:ascii="Microsoft JhengHei Light" w:eastAsia="Microsoft JhengHei Light" w:hAnsi="Microsoft JhengHei Light"/>
+          <w:bCs/>
+          <w:color w:val="000000" w:themeColor="text1"/>
+          <w:sz w:val="32"/>
+        </w:rPr>
+      </w:pPr>
+    </w:p>
+    <w:p>
+      <w:pPr>
+        <w:jc w:val="center"/>
+        <w:rPr>
+          <w:rFonts w:ascii="Microsoft JhengHei Light" w:eastAsia="Microsoft JhengHei Light" w:hAnsi="Microsoft JhengHei Light"/>
+          <w:bCs/>
+          <w:color w:val="000000" w:themeColor="text1"/>
+          <w:sz w:val="32"/>
+        </w:rPr>
+      </w:pPr>
+    </w:p>
+    <w:p>
+      <w:pPr>
+        <w:jc w:val="center"/>
+        <w:rPr>
+          <w:rFonts w:ascii="Microsoft JhengHei Light" w:eastAsia="Microsoft JhengHei Light" w:hAnsi="Microsoft JhengHei Light"/>
+          <w:bCs/>
+          <w:color w:val="000000" w:themeColor="text1"/>
+          <w:sz w:val="32"/>
+        </w:rPr>
+      </w:pPr>
+    </w:p>
+    <w:p>
+      <w:pPr>
+        <w:jc w:val="center"/>
+        <w:rPr>
+          <w:rFonts w:ascii="Microsoft JhengHei Light" w:eastAsia="Microsoft JhengHei Light" w:hAnsi="Microsoft JhengHei Light"/>
+          <w:bCs/>
+          <w:color w:val="000000" w:themeColor="text1"/>
+          <w:sz w:val="32"/>
+        </w:rPr>
+      </w:pPr>
+      <w:r>
+        <w:rPr>
+          <w:rFonts w:ascii="Microsoft JhengHei Light" w:eastAsia="Microsoft JhengHei Light" w:hAnsi="Microsoft JhengHei Light"/>
+          <w:bCs/>
+          <w:color w:val="000000" w:themeColor="text1"/>
+          <w:sz w:val="32"/>
+        </w:rPr>
+        <w:drawing>
+          <wp:inline distT="0" distB="0" distL="0" distR="0" wp14:anchorId="3BE2BD79" wp14:editId="65B312E2">
+            <wp:extent cx="5731510" cy="3223895"/>
+            <wp:effectExtent l="0" t="0" r="2540" b="0"/>
+            <wp:docPr id="20" name="Picture 20"/>
+            <wp:cNvGraphicFramePr>
+              <a:graphicFrameLocks xmlns:a="http://schemas.openxmlformats.org/drawingml/2006/main" noChangeAspect="1"/>
+            </wp:cNvGraphicFramePr>
+            <a:graphic xmlns:a="http://schemas.openxmlformats.org/drawingml/2006/main">
+              <a:graphicData uri="http://schemas.openxmlformats.org/drawingml/2006/picture">
+                <pic:pic xmlns:pic="http://schemas.openxmlformats.org/drawingml/2006/picture">
+                  <pic:nvPicPr>
+                    <pic:cNvPr id="1" name=""/>
+                    <pic:cNvPicPr/>
+                  </pic:nvPicPr>
+                  <pic:blipFill>
+                    <a:blip r:embed="rId7"/>
+                    <a:stretch>
+                      <a:fillRect/>
+                    </a:stretch>
+                  </pic:blipFill>
+                  <pic:spPr>
+                    <a:xfrm>
+                      <a:off x="0" y="0"/>
+                      <a:ext cx="5731510" cy="3223895"/>
+                    </a:xfrm>
+                    <a:prstGeom prst="rect">
+                      <a:avLst/>
+                    </a:prstGeom>
+                  </pic:spPr>
+                </pic:pic>
+              </a:graphicData>
+            </a:graphic>
+          </wp:inline>
+        </w:drawing>
+      </w:r>
+    </w:p>
+    <w:p>
+      <w:pPr>
+        <w:jc w:val="center"/>
+        <w:rPr>
+          <w:rFonts w:ascii="Microsoft JhengHei Light" w:eastAsia="Microsoft JhengHei Light" w:hAnsi="Microsoft JhengHei Light"/>
+          <w:bCs/>
+          <w:color w:val="000000" w:themeColor="text1"/>
+          <w:sz w:val="32"/>
+        </w:rPr>
+      </w:pPr>
+      <w:r>
+        <w:rPr>
+          <w:rFonts w:ascii="Microsoft JhengHei Light" w:eastAsia="Microsoft JhengHei Light" w:hAnsi="Microsoft JhengHei Light"/>
+          <w:bCs/>
+          <w:color w:val="000000" w:themeColor="text1"/>
+          <w:sz w:val="32"/>
+        </w:rPr>
+        <w:t>Module 2</w:t>
+      </w:r>
+    </w:p>
+    <w:p>
+      <w:pPr>
+        <w:jc w:val="center"/>
+        <w:rPr>
+          <w:rFonts w:ascii="Microsoft JhengHei Light" w:eastAsia="Microsoft JhengHei Light" w:hAnsi="Microsoft JhengHei Light"/>
+          <w:bCs/>
+          <w:color w:val="000000" w:themeColor="text1"/>
+          <w:sz w:val="32"/>
+        </w:rPr>
+      </w:pPr>
+    </w:p>
+    <w:p>
+      <w:pPr>
+        <w:jc w:val="center"/>
+        <w:rPr>
+          <w:rFonts w:ascii="Microsoft JhengHei Light" w:eastAsia="Microsoft JhengHei Light" w:hAnsi="Microsoft JhengHei Light"/>
+          <w:bCs/>
+          <w:color w:val="000000" w:themeColor="text1"/>
+          <w:sz w:val="32"/>
+        </w:rPr>
+      </w:pPr>
+      <w:r>
+        <w:rPr>
+          <w:rFonts w:ascii="Microsoft JhengHei Light" w:eastAsia="Microsoft JhengHei Light" w:hAnsi="Microsoft JhengHei Light"/>
+          <w:bCs/>
+          <w:color w:val="000000" w:themeColor="text1"/>
+          <w:sz w:val="32"/>
+        </w:rPr>
+        <w:drawing>
+          <wp:inline distT="0" distB="0" distL="0" distR="0" wp14:anchorId="1DC586F1" wp14:editId="640A2296">
+            <wp:extent cx="5731510" cy="3223895"/>
+            <wp:effectExtent l="0" t="0" r="2540" b="0"/>
+            <wp:docPr id="21" name="Picture 21"/>
+            <wp:cNvGraphicFramePr>
+              <a:graphicFrameLocks xmlns:a="http://schemas.openxmlformats.org/drawingml/2006/main" noChangeAspect="1"/>
+            </wp:cNvGraphicFramePr>
+            <a:graphic xmlns:a="http://schemas.openxmlformats.org/drawingml/2006/main">
+              <a:graphicData uri="http://schemas.openxmlformats.org/drawingml/2006/picture">
+                <pic:pic xmlns:pic="http://schemas.openxmlformats.org/drawingml/2006/picture">
+                  <pic:nvPicPr>
+                    <pic:cNvPr id="1" name=""/>
+                    <pic:cNvPicPr/>
+                  </pic:nvPicPr>
+                  <pic:blipFill>
+                    <a:blip r:embed="rId8"/>
+                    <a:stretch>
+                      <a:fillRect/>
+                    </a:stretch>
+                  </pic:blipFill>
+                  <pic:spPr>
+                    <a:xfrm>
+                      <a:off x="0" y="0"/>
+                      <a:ext cx="5731510" cy="3223895"/>
+                    </a:xfrm>
+                    <a:prstGeom prst="rect">
+                      <a:avLst/>
+                    </a:prstGeom>
+                  </pic:spPr>
+                </pic:pic>
+              </a:graphicData>
+            </a:graphic>
+          </wp:inline>
+        </w:drawing>
+      </w:r>
+    </w:p>
+    <w:p>
+      <w:pPr>
+        <w:jc w:val="center"/>
+        <w:rPr>
+          <w:rFonts w:ascii="Microsoft JhengHei Light" w:eastAsia="Microsoft JhengHei Light" w:hAnsi="Microsoft JhengHei Light"/>
+          <w:bCs/>
+          <w:color w:val="000000" w:themeColor="text1"/>
+          <w:sz w:val="32"/>
+        </w:rPr>
+      </w:pPr>
+      <w:r>
+        <w:rPr>
+          <w:rFonts w:ascii="Microsoft JhengHei Light" w:eastAsia="Microsoft JhengHei Light" w:hAnsi="Microsoft JhengHei Light"/>
+          <w:bCs/>
+          <w:color w:val="000000" w:themeColor="text1"/>
+          <w:sz w:val="32"/>
+        </w:rPr>
+        <w:t>Module 3</w:t>
+      </w:r>
     </w:p>
     <w:sectPr>
       <w:pgSz w:w="11906" w:h="16838"/>

</xml_diff>